<commit_message>
Edit Classes Deck/Cards Add methods for buttons add/remove
</commit_message>
<xml_diff>
--- a/MTGDeckCreator/MTGDeckCreator_dokumentacja_techniczna.docx
+++ b/MTGDeckCreator/MTGDeckCreator_dokumentacja_techniczna.docx
@@ -2213,6 +2213,49 @@
           <w:sz w:val="20"/>
           <w:szCs w:val="20"/>
         </w:rPr>
+        <w:t>Użytkownik może zrobić to i to. Wyświetlają się takie a takie okna, ma takie i takie możliwości.</w:t>
+      </w:r>
+    </w:p>
+    <w:p>
+      <w:pPr>
+        <w:rPr>
+          <w:rFonts w:ascii="Arial" w:hAnsi="Arial" w:cs="Arial"/>
+          <w:sz w:val="20"/>
+          <w:szCs w:val="20"/>
+        </w:rPr>
+      </w:pPr>
+      <w:r>
+        <w:rPr>
+          <w:rFonts w:ascii="Arial" w:hAnsi="Arial" w:cs="Arial"/>
+          <w:sz w:val="20"/>
+          <w:szCs w:val="20"/>
+        </w:rPr>
+        <w:t>System zapisuje do formatów.</w:t>
+      </w:r>
+    </w:p>
+    <w:p>
+      <w:pPr>
+        <w:rPr>
+          <w:rFonts w:ascii="Arial" w:hAnsi="Arial" w:cs="Arial"/>
+          <w:sz w:val="20"/>
+          <w:szCs w:val="20"/>
+        </w:rPr>
+      </w:pPr>
+    </w:p>
+    <w:p>
+      <w:pPr>
+        <w:rPr>
+          <w:rFonts w:ascii="Arial" w:hAnsi="Arial" w:cs="Arial"/>
+          <w:sz w:val="20"/>
+          <w:szCs w:val="20"/>
+        </w:rPr>
+      </w:pPr>
+      <w:r>
+        <w:rPr>
+          <w:rFonts w:ascii="Arial" w:hAnsi="Arial" w:cs="Arial"/>
+          <w:sz w:val="20"/>
+          <w:szCs w:val="20"/>
+        </w:rPr>
         <w:t xml:space="preserve">2.2 </w:t>
       </w:r>
       <w:r>
@@ -2230,6 +2273,40 @@
           <w:szCs w:val="20"/>
         </w:rPr>
         <w:t xml:space="preserve"> niefunkcjonalne</w:t>
+      </w:r>
+    </w:p>
+    <w:p>
+      <w:pPr>
+        <w:rPr>
+          <w:rFonts w:ascii="Arial" w:hAnsi="Arial" w:cs="Arial"/>
+          <w:sz w:val="20"/>
+          <w:szCs w:val="20"/>
+        </w:rPr>
+      </w:pPr>
+      <w:r>
+        <w:rPr>
+          <w:rFonts w:ascii="Arial" w:hAnsi="Arial" w:cs="Arial"/>
+          <w:sz w:val="20"/>
+          <w:szCs w:val="20"/>
+        </w:rPr>
+        <w:t>Mechanizm tymczasowego przechowywania.</w:t>
+      </w:r>
+    </w:p>
+    <w:p>
+      <w:pPr>
+        <w:rPr>
+          <w:rFonts w:ascii="Arial" w:hAnsi="Arial" w:cs="Arial"/>
+          <w:sz w:val="20"/>
+          <w:szCs w:val="20"/>
+        </w:rPr>
+      </w:pPr>
+      <w:r>
+        <w:rPr>
+          <w:rFonts w:ascii="Arial" w:hAnsi="Arial" w:cs="Arial"/>
+          <w:sz w:val="20"/>
+          <w:szCs w:val="20"/>
+        </w:rPr>
+        <w:t>Obrazek z bazy przy pierwszym otwarciu zapisywany jest w folderze tymczasowym po id karty.</w:t>
       </w:r>
     </w:p>
     <w:p>
@@ -2886,6 +2963,7 @@
   <w:style w:type="character" w:default="1" w:styleId="Domylnaczcionkaakapitu">
     <w:name w:val="Default Paragraph Font"/>
     <w:uiPriority w:val="1"/>
+    <w:semiHidden/>
     <w:unhideWhenUsed/>
   </w:style>
   <w:style w:type="table" w:default="1" w:styleId="Standardowy">

</xml_diff>